<commit_message>
Creación de consultas y verificación
</commit_message>
<xml_diff>
--- a/Memoria Proyecto BBDD_AngelyCastellanos.docx
+++ b/Memoria Proyecto BBDD_AngelyCastellanos.docx
@@ -5596,14 +5596,246 @@
         <w:t>Consultas SQL</w:t>
       </w:r>
     </w:p>
-    <w:p>
-      <w:pPr>
-        <w:pStyle w:val="normal1"/>
-        <w:rPr/>
-      </w:pPr>
-      <w:r>
-        <w:rPr/>
-        <w:t>Describe aquí...</w:t>
+    <w:tbl>
+      <w:tblPr>
+        <w:tblW w:w="5000" w:type="pct"/>
+        <w:jc w:val="left"/>
+        <w:tblInd w:w="-5" w:type="dxa"/>
+        <w:tblLayout w:type="fixed"/>
+        <w:tblCellMar>
+          <w:top w:w="55" w:type="dxa"/>
+          <w:left w:w="55" w:type="dxa"/>
+          <w:bottom w:w="55" w:type="dxa"/>
+          <w:right w:w="55" w:type="dxa"/>
+        </w:tblCellMar>
+      </w:tblPr>
+      <w:tblGrid>
+        <w:gridCol w:w="8504"/>
+      </w:tblGrid>
+      <w:tr>
+        <w:trPr/>
+        <w:tc>
+          <w:tcPr>
+            <w:tcW w:w="8504" w:type="dxa"/>
+            <w:tcBorders>
+              <w:top w:val="single" w:sz="4" w:space="0" w:color="000000"/>
+              <w:left w:val="single" w:sz="4" w:space="0" w:color="000000"/>
+              <w:bottom w:val="single" w:sz="4" w:space="0" w:color="000000"/>
+              <w:right w:val="single" w:sz="4" w:space="0" w:color="000000"/>
+            </w:tcBorders>
+            <w:shd w:fill="EEEEEE" w:val="clear"/>
+          </w:tcPr>
+          <w:p>
+            <w:pPr>
+              <w:pStyle w:val="Contenidodelatabla"/>
+              <w:widowControl w:val="false"/>
+              <w:suppressLineNumbers/>
+              <w:spacing w:before="0" w:after="160"/>
+              <w:rPr/>
+            </w:pPr>
+            <w:r>
+              <w:rPr/>
+              <w:t>-- Lista todas las citas con datos del paciente, médico y servicio</w:t>
+              <w:br/>
+              <w:t>SELECT c.id_cita, c.fecha, c.hora, p.nombre AS paciente, m.nombre AS medico, s.nombre_servicio</w:t>
+              <w:br/>
+              <w:t>FROM CITAS c</w:t>
+              <w:br/>
+              <w:t>JOIN PACIENTES p ON c.id_paciente = p.id_paciente</w:t>
+              <w:br/>
+              <w:t>JOIN MEDICO m ON c.id_medico = m.id_medico</w:t>
+              <w:br/>
+              <w:t>JOIN SERVICIOS s ON c.id_servicio = s.id_servicio;</w:t>
+              <w:br/>
+              <w:br/>
+              <w:t>-- Cuenta cuántas citas tiene cada paciente</w:t>
+              <w:br/>
+              <w:t>SELECT p.nombre, COUNT(c.id_cita) AS total_citas</w:t>
+              <w:br/>
+              <w:t>FROM PACIENTES p</w:t>
+              <w:br/>
+              <w:t>LEFT JOIN CITAS c ON p.id_paciente = c.id_paciente</w:t>
+              <w:br/>
+              <w:t>GROUP BY p.id_paciente, p.nombre;</w:t>
+              <w:br/>
+              <w:br/>
+              <w:t>-- Pacientes con más de 2 citas</w:t>
+              <w:br/>
+              <w:t>SELECT p.nombre, COUNT(c.id_cita) AS total_citas</w:t>
+              <w:br/>
+              <w:t>FROM PACIENTES p</w:t>
+              <w:br/>
+              <w:t>JOIN CITAS c ON p.id_paciente = c.id_paciente</w:t>
+              <w:br/>
+              <w:t>GROUP BY p.id_paciente, p.nombre</w:t>
+              <w:br/>
+              <w:t>HAVING COUNT(c.id_cita) &gt; 2;</w:t>
+              <w:br/>
+              <w:br/>
+              <w:t>-- Total facturado por médico</w:t>
+              <w:br/>
+              <w:t>SELECT m.nombre, SUM(f.monto) AS total_facturado</w:t>
+              <w:br/>
+              <w:t>FROM MEDICO m</w:t>
+              <w:br/>
+              <w:t>JOIN CITAS c ON m.id_medico = c.id_medico</w:t>
+              <w:br/>
+              <w:t>JOIN FACTURAS f ON c.id_cita = f.id_cita</w:t>
+              <w:br/>
+              <w:t>GROUP BY m.id_medico, m.nombre;</w:t>
+              <w:br/>
+              <w:br/>
+              <w:t>-- Servicios con precio promedio mayor a 50</w:t>
+              <w:br/>
+              <w:t>SELECT nombre_servicio, AVG(precio) AS precio_promedio</w:t>
+              <w:br/>
+              <w:t>FROM SERVICIOS</w:t>
+              <w:br/>
+              <w:t>GROUP BY nombre_servicio</w:t>
+              <w:br/>
+              <w:t>HAVING AVG(precio) &gt; 50;</w:t>
+              <w:br/>
+              <w:br/>
+              <w:t>-- Última cita de cada paciente</w:t>
+              <w:br/>
+              <w:t>SELECT p.nombre, c.fecha, c.hora</w:t>
+              <w:br/>
+              <w:t>FROM PACIENTES p</w:t>
+              <w:br/>
+              <w:t>JOIN CITAS c ON p.id_paciente = c.id_paciente</w:t>
+              <w:br/>
+              <w:t>WHERE c.fecha = (</w:t>
+              <w:br/>
+              <w:t xml:space="preserve">    SELECT MAX(fecha) </w:t>
+              <w:br/>
+              <w:t xml:space="preserve">    FROM CITAS </w:t>
+              <w:br/>
+              <w:t xml:space="preserve">    WHERE id_paciente = p.id_paciente</w:t>
+              <w:br/>
+              <w:t>);</w:t>
+              <w:br/>
+              <w:br/>
+              <w:t>-- Pacientes que no tienen citas</w:t>
+              <w:br/>
+              <w:t>SELECT nombre</w:t>
+              <w:br/>
+              <w:t>FROM PACIENTES p</w:t>
+              <w:br/>
+              <w:t>WHERE NOT EXISTS (</w:t>
+              <w:br/>
+              <w:t xml:space="preserve">    SELECT 1 FROM CITAS c WHERE c.id_paciente = p.id_paciente</w:t>
+              <w:br/>
+              <w:t>);</w:t>
+              <w:br/>
+              <w:br/>
+              <w:t>-- Total pagado y pendiente por paciente</w:t>
+              <w:br/>
+              <w:t>SELECT p.nombre,</w:t>
+              <w:br/>
+              <w:t xml:space="preserve">       SUM(CASE WHEN f.estado_pago = 'Pagado' THEN f.monto ELSE 0 END) AS total_pagado,</w:t>
+              <w:br/>
+              <w:t xml:space="preserve">       SUM(CASE WHEN f.estado_pago = 'Pendiente' THEN f.monto ELSE 0 END) AS total_pendiente</w:t>
+              <w:br/>
+              <w:t>FROM PACIENTES p</w:t>
+              <w:br/>
+              <w:t>JOIN CITAS c ON p.id_paciente = c.id_paciente</w:t>
+              <w:br/>
+              <w:t>JOIN FACTURAS f ON c.id_cita = f.id_cita</w:t>
+              <w:br/>
+              <w:t>GROUP BY p.id_paciente, p.nombre;</w:t>
+              <w:br/>
+              <w:br/>
+              <w:t>-- Médicos que atienden más de 3 pacientes distintos</w:t>
+              <w:br/>
+              <w:t>SELECT m.nombre, COUNT(DISTINCT c.id_paciente) AS pacientes_atendidos</w:t>
+              <w:br/>
+              <w:t>FROM MEDICO m</w:t>
+              <w:br/>
+              <w:t>JOIN CITAS c ON m.id_medico = c.id_medico</w:t>
+              <w:br/>
+              <w:t>GROUP BY m.id_medico, m.nombre</w:t>
+              <w:br/>
+              <w:t>HAVING pacientes_atendidos &gt; 3;</w:t>
+              <w:br/>
+              <w:br/>
+              <w:t>-- Servicios que no han sido utilizados en ninguna cita</w:t>
+              <w:br/>
+              <w:t>SELECT nombre_servicio</w:t>
+              <w:br/>
+              <w:t>FROM SERVICIOS</w:t>
+              <w:br/>
+              <w:t>WHERE id_servicio NOT IN (</w:t>
+              <w:br/>
+              <w:t xml:space="preserve">    SELECT DISTINCT id_servicio FROM CITAS</w:t>
+              <w:br/>
+              <w:t>);</w:t>
+            </w:r>
+          </w:p>
+        </w:tc>
+      </w:tr>
+    </w:tbl>
+    <w:p>
+      <w:pPr>
+        <w:pStyle w:val="normal1"/>
+        <w:rPr/>
+      </w:pPr>
+      <w:r>
+        <w:rPr/>
+      </w:r>
+    </w:p>
+    <w:p>
+      <w:pPr>
+        <w:pStyle w:val="normal1"/>
+        <w:rPr/>
+      </w:pPr>
+      <w:r>
+        <w:rPr/>
+        <w:drawing>
+          <wp:anchor behindDoc="0" distT="0" distB="0" distL="0" distR="0" simplePos="0" locked="0" layoutInCell="0" allowOverlap="1" relativeHeight="12">
+            <wp:simplePos x="0" y="0"/>
+            <wp:positionH relativeFrom="column">
+              <wp:align>center</wp:align>
+            </wp:positionH>
+            <wp:positionV relativeFrom="paragraph">
+              <wp:posOffset>635</wp:posOffset>
+            </wp:positionV>
+            <wp:extent cx="5400040" cy="3035300"/>
+            <wp:effectExtent l="0" t="0" r="0" b="0"/>
+            <wp:wrapSquare wrapText="largest"/>
+            <wp:docPr id="9" name="Imagen2" descr=""/>
+            <wp:cNvGraphicFramePr>
+              <a:graphicFrameLocks xmlns:a="http://schemas.openxmlformats.org/drawingml/2006/main" noChangeAspect="1"/>
+            </wp:cNvGraphicFramePr>
+            <a:graphic xmlns:a="http://schemas.openxmlformats.org/drawingml/2006/main">
+              <a:graphicData uri="http://schemas.openxmlformats.org/drawingml/2006/picture">
+                <pic:pic xmlns:pic="http://schemas.openxmlformats.org/drawingml/2006/picture">
+                  <pic:nvPicPr>
+                    <pic:cNvPr id="9" name="Imagen2" descr=""/>
+                    <pic:cNvPicPr>
+                      <a:picLocks noChangeAspect="1" noChangeArrowheads="1"/>
+                    </pic:cNvPicPr>
+                  </pic:nvPicPr>
+                  <pic:blipFill>
+                    <a:blip r:embed="rId9"/>
+                    <a:stretch>
+                      <a:fillRect/>
+                    </a:stretch>
+                  </pic:blipFill>
+                  <pic:spPr bwMode="auto">
+                    <a:xfrm>
+                      <a:off x="0" y="0"/>
+                      <a:ext cx="5400040" cy="3035300"/>
+                    </a:xfrm>
+                    <a:prstGeom prst="rect">
+                      <a:avLst/>
+                    </a:prstGeom>
+                    <a:noFill/>
+                  </pic:spPr>
+                </pic:pic>
+              </a:graphicData>
+            </a:graphic>
+          </wp:anchor>
+        </w:drawing>
       </w:r>
     </w:p>
     <w:p>
@@ -5661,6 +5893,8 @@
         <w:rPr/>
         <w:t>Describe aquí...</w:t>
       </w:r>
+      <w:bookmarkStart w:id="11" w:name="_bzui7v4ahut9"/>
+      <w:bookmarkEnd w:id="11"/>
     </w:p>
     <w:p>
       <w:pPr>
@@ -5671,11 +5905,11 @@
         </w:numPr>
         <w:rPr/>
       </w:pPr>
-      <w:bookmarkStart w:id="11" w:name="_bzui7v4ahut9"/>
-      <w:bookmarkEnd w:id="11"/>
-      <w:r>
-        <w:rPr/>
-        <w:t>Capturas de Pantalla (opcional)</w:t>
+      <w:bookmarkStart w:id="12" w:name="_cswye3vdquya"/>
+      <w:bookmarkEnd w:id="12"/>
+      <w:r>
+        <w:rPr/>
+        <w:t>Conclusiones y Mejoras Futuras</w:t>
       </w:r>
     </w:p>
     <w:p>
@@ -5697,32 +5931,6 @@
         </w:numPr>
         <w:rPr/>
       </w:pPr>
-      <w:bookmarkStart w:id="12" w:name="_cswye3vdquya"/>
-      <w:bookmarkEnd w:id="12"/>
-      <w:r>
-        <w:rPr/>
-        <w:t>Conclusiones y Mejoras Futuras</w:t>
-      </w:r>
-    </w:p>
-    <w:p>
-      <w:pPr>
-        <w:pStyle w:val="normal1"/>
-        <w:rPr/>
-      </w:pPr>
-      <w:r>
-        <w:rPr/>
-        <w:t>Describe aquí...</w:t>
-      </w:r>
-    </w:p>
-    <w:p>
-      <w:pPr>
-        <w:pStyle w:val="Heading1"/>
-        <w:numPr>
-          <w:ilvl w:val="0"/>
-          <w:numId w:val="1"/>
-        </w:numPr>
-        <w:rPr/>
-      </w:pPr>
       <w:bookmarkStart w:id="13" w:name="_u2uujms4oen7"/>
       <w:bookmarkEnd w:id="13"/>
       <w:r>
@@ -5744,12 +5952,12 @@
       </w:r>
     </w:p>
     <w:sectPr>
-      <w:headerReference w:type="even" r:id="rId9"/>
-      <w:headerReference w:type="default" r:id="rId10"/>
-      <w:headerReference w:type="first" r:id="rId11"/>
-      <w:footerReference w:type="even" r:id="rId12"/>
-      <w:footerReference w:type="default" r:id="rId13"/>
-      <w:footerReference w:type="first" r:id="rId14"/>
+      <w:headerReference w:type="even" r:id="rId10"/>
+      <w:headerReference w:type="default" r:id="rId11"/>
+      <w:headerReference w:type="first" r:id="rId12"/>
+      <w:footerReference w:type="even" r:id="rId13"/>
+      <w:footerReference w:type="default" r:id="rId14"/>
+      <w:footerReference w:type="first" r:id="rId15"/>
       <w:type w:val="nextPage"/>
       <w:pgSz w:w="11906" w:h="16838"/>
       <w:pgMar w:left="1701" w:right="1701" w:gutter="0" w:header="708" w:top="1417" w:footer="708" w:bottom="1417"/>
@@ -5852,7 +6060,7 @@
     </w:r>
     <w:r>
       <w:rPr/>
-      <w:t>12</w:t>
+      <w:t>13</w:t>
     </w:r>
     <w:r>
       <w:rPr/>
@@ -5892,7 +6100,7 @@
     </w:r>
     <w:r>
       <w:rPr/>
-      <w:t>15</w:t>
+      <w:t>17</w:t>
     </w:r>
     <w:r>
       <w:rPr/>
@@ -6120,7 +6328,7 @@
           <wp:extent cx="6904355" cy="695325"/>
           <wp:effectExtent l="0" t="0" r="0" b="0"/>
           <wp:wrapTopAndBottom/>
-          <wp:docPr id="9" name="image4.jpg" descr=""/>
+          <wp:docPr id="10" name="image4.jpg" descr=""/>
           <wp:cNvGraphicFramePr>
             <a:graphicFrameLocks xmlns:a="http://schemas.openxmlformats.org/drawingml/2006/main" noChangeAspect="1"/>
           </wp:cNvGraphicFramePr>
@@ -6128,7 +6336,7 @@
             <a:graphicData uri="http://schemas.openxmlformats.org/drawingml/2006/picture">
               <pic:pic xmlns:pic="http://schemas.openxmlformats.org/drawingml/2006/picture">
                 <pic:nvPicPr>
-                  <pic:cNvPr id="9" name="image4.jpg" descr=""/>
+                  <pic:cNvPr id="10" name="image4.jpg" descr=""/>
                   <pic:cNvPicPr>
                     <a:picLocks noChangeAspect="1" noChangeArrowheads="1"/>
                   </pic:cNvPicPr>

</xml_diff>